<commit_message>
Revisión Guía Rápida Financiamiento y Obligaciones
</commit_message>
<xml_diff>
--- a/SGCM/GUIAS RÁPIDAS/FINANCIAMIENTO Y OBLIGACIONES.docx
+++ b/SGCM/GUIAS RÁPIDAS/FINANCIAMIENTO Y OBLIGACIONES.docx
@@ -1,6 +1,6 @@
 
 <file path=word/document.xml><?xml version="1.0" encoding="utf-8"?>
-<w:document xmlns:wpc="http://schemas.microsoft.com/office/word/2010/wordprocessingCanvas" xmlns:cx="http://schemas.microsoft.com/office/drawing/2014/chartex" xmlns:mc="http://schemas.openxmlformats.org/markup-compatibility/2006" xmlns:o="urn:schemas-microsoft-com:office:office" xmlns:r="http://schemas.openxmlformats.org/officeDocument/2006/relationships" xmlns:m="http://schemas.openxmlformats.org/officeDocument/2006/math" xmlns:v="urn:schemas-microsoft-com:vml" xmlns:wp14="http://schemas.microsoft.com/office/word/2010/wordprocessingDrawing" xmlns:wp="http://schemas.openxmlformats.org/drawingml/2006/wordprocessingDrawing" xmlns:w10="urn:schemas-microsoft-com:office:word" xmlns:w="http://schemas.openxmlformats.org/wordprocessingml/2006/main" xmlns:w14="http://schemas.microsoft.com/office/word/2010/wordml" xmlns:w15="http://schemas.microsoft.com/office/word/2012/wordml" xmlns:w16se="http://schemas.microsoft.com/office/word/2015/wordml/symex" xmlns:wpg="http://schemas.microsoft.com/office/word/2010/wordprocessingGroup" xmlns:wpi="http://schemas.microsoft.com/office/word/2010/wordprocessingInk" xmlns:wne="http://schemas.microsoft.com/office/word/2006/wordml" xmlns:wps="http://schemas.microsoft.com/office/word/2010/wordprocessingShape" mc:Ignorable="w14 w15 w16se wp14">
+<w:document xmlns:wpc="http://schemas.microsoft.com/office/word/2010/wordprocessingCanvas" xmlns:cx="http://schemas.microsoft.com/office/drawing/2014/chartex" xmlns:cx1="http://schemas.microsoft.com/office/drawing/2015/9/8/chartex" xmlns:mc="http://schemas.openxmlformats.org/markup-compatibility/2006" xmlns:o="urn:schemas-microsoft-com:office:office" xmlns:r="http://schemas.openxmlformats.org/officeDocument/2006/relationships" xmlns:m="http://schemas.openxmlformats.org/officeDocument/2006/math" xmlns:v="urn:schemas-microsoft-com:vml" xmlns:wp14="http://schemas.microsoft.com/office/word/2010/wordprocessingDrawing" xmlns:wp="http://schemas.openxmlformats.org/drawingml/2006/wordprocessingDrawing" xmlns:w10="urn:schemas-microsoft-com:office:word" xmlns:w="http://schemas.openxmlformats.org/wordprocessingml/2006/main" xmlns:w14="http://schemas.microsoft.com/office/word/2010/wordml" xmlns:w15="http://schemas.microsoft.com/office/word/2012/wordml" xmlns:w16se="http://schemas.microsoft.com/office/word/2015/wordml/symex" xmlns:wpg="http://schemas.microsoft.com/office/word/2010/wordprocessingGroup" xmlns:wpi="http://schemas.microsoft.com/office/word/2010/wordprocessingInk" xmlns:wne="http://schemas.microsoft.com/office/word/2006/wordml" xmlns:wps="http://schemas.microsoft.com/office/word/2010/wordprocessingShape" mc:Ignorable="w14 w15 w16se wp14">
   <w:body>
     <w:p>
       <w:pPr>
@@ -100,7 +100,7 @@
               </wp:anchor>
             </w:drawing>
           </mc:Choice>
-          <mc:Fallback xmlns:cx1="http://schemas.microsoft.com/office/drawing/2015/9/8/chartex">
+          <mc:Fallback>
             <w:pict>
               <v:rect w14:anchorId="06FFA84B" id="Rectángulo 3" o:spid="_x0000_s1026" style="position:absolute;margin-left:0;margin-top:-55.8pt;width:582.7pt;height:760.2pt;z-index:-251512832;visibility:visible;mso-wrap-style:square;mso-width-percent:0;mso-height-percent:0;mso-wrap-distance-left:9pt;mso-wrap-distance-top:0;mso-wrap-distance-right:9pt;mso-wrap-distance-bottom:0;mso-position-horizontal:left;mso-position-horizontal-relative:page;mso-position-vertical:absolute;mso-position-vertical-relative:text;mso-width-percent:0;mso-height-percent:0;mso-width-relative:margin;mso-height-relative:margin;v-text-anchor:middle" o:gfxdata="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" fillcolor="#f2f2f2" stroked="f" strokeweight="1pt">
                 <v:shadow on="t" type="perspective" color="black" opacity="7208f" offset="0,0" matrix="66847f,,,66847f"/>
@@ -423,7 +423,7 @@
               </wp:anchor>
             </w:drawing>
           </mc:Choice>
-          <mc:Fallback xmlns:cx1="http://schemas.microsoft.com/office/drawing/2015/9/8/chartex">
+          <mc:Fallback>
             <w:pict>
               <v:rect w14:anchorId="6E426A2F" id="Rectángulo 4" o:spid="_x0000_s1026" style="position:absolute;left:0;text-align:left;margin-left:-70pt;margin-top:29.8pt;width:579.3pt;height:96.3pt;z-index:251781120;visibility:visible;mso-wrap-style:square;mso-width-percent:0;mso-height-percent:0;mso-wrap-distance-left:9pt;mso-wrap-distance-top:0;mso-wrap-distance-right:9pt;mso-wrap-distance-bottom:0;mso-position-horizontal:absolute;mso-position-horizontal-relative:margin;mso-position-vertical:absolute;mso-position-vertical-relative:text;mso-width-percent:0;mso-height-percent:0;mso-width-relative:margin;mso-height-relative:margin;v-text-anchor:middle" o:gfxdata="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" fillcolor="#aaa [3030]" stroked="f">
                 <v:fill color2="#a3a3a3 [3174]" rotate="t" colors="0 #afafaf;.5 #a5a5a5;1 #929292" focus="100%" type="gradient">
@@ -911,7 +911,7 @@
               </wp:anchor>
             </w:drawing>
           </mc:Choice>
-          <mc:Fallback xmlns:cx1="http://schemas.microsoft.com/office/drawing/2015/9/8/chartex">
+          <mc:Fallback>
             <w:pict>
               <v:rect w14:anchorId="63962291" id="Rectángulo 23" o:spid="_x0000_s1027" style="position:absolute;left:0;text-align:left;margin-left:0;margin-top:2.05pt;width:533.9pt;height:21.05pt;z-index:251801600;visibility:visible;mso-wrap-style:square;mso-width-percent:0;mso-height-percent:0;mso-wrap-distance-left:9pt;mso-wrap-distance-top:0;mso-wrap-distance-right:9pt;mso-wrap-distance-bottom:0;mso-position-horizontal:center;mso-position-horizontal-relative:margin;mso-position-vertical:absolute;mso-position-vertical-relative:text;mso-width-percent:0;mso-height-percent:0;mso-width-relative:margin;mso-height-relative:margin;v-text-anchor:middle" o:gfxdata="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" fillcolor="#aaa [3030]" stroked="f">
                 <v:fill color2="#a3a3a3 [3174]" rotate="t" colors="0 #afafaf;.5 #a5a5a5;1 #929292" focus="100%" type="gradient">
@@ -1867,7 +1867,7 @@
               </wp:anchor>
             </w:drawing>
           </mc:Choice>
-          <mc:Fallback xmlns:cx1="http://schemas.microsoft.com/office/drawing/2015/9/8/chartex">
+          <mc:Fallback>
             <w:pict>
               <v:rect w14:anchorId="19E49FED" id="Rectángulo 15" o:spid="_x0000_s1028" style="position:absolute;margin-left:-38.85pt;margin-top:18.8pt;width:533.9pt;height:21.05pt;z-index:251782144;visibility:visible;mso-wrap-style:square;mso-width-percent:0;mso-height-percent:0;mso-wrap-distance-left:9pt;mso-wrap-distance-top:0;mso-wrap-distance-right:9pt;mso-wrap-distance-bottom:0;mso-position-horizontal:absolute;mso-position-horizontal-relative:margin;mso-position-vertical:absolute;mso-position-vertical-relative:text;mso-width-percent:0;mso-height-percent:0;mso-width-relative:margin;mso-height-relative:margin;v-text-anchor:middle" o:gfxdata="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" fillcolor="#aaa [3030]" stroked="f">
                 <v:fill color2="#a3a3a3 [3174]" rotate="t" colors="0 #afafaf;.5 #a5a5a5;1 #929292" focus="100%" type="gradient">
@@ -2045,7 +2045,14 @@
                                 <w:rFonts w:ascii="Arial" w:hAnsi="Arial" w:cs="Arial"/>
                                 <w:lang w:val="es-MX"/>
                               </w:rPr>
-                              <w:t xml:space="preserve">, el cual tiene como objetivo </w:t>
+                              <w:t>,</w:t>
+                            </w:r>
+                            <w:r>
+                              <w:rPr>
+                                <w:rFonts w:ascii="Arial" w:hAnsi="Arial" w:cs="Arial"/>
+                                <w:lang w:val="es-MX"/>
+                              </w:rPr>
+                              <w:t xml:space="preserve"> tiene como objetivo </w:t>
                             </w:r>
                             <w:r>
                               <w:rPr>
@@ -2160,7 +2167,14 @@
                           <w:rFonts w:ascii="Arial" w:hAnsi="Arial" w:cs="Arial"/>
                           <w:lang w:val="es-MX"/>
                         </w:rPr>
-                        <w:t xml:space="preserve">, el cual tiene como objetivo </w:t>
+                        <w:t>,</w:t>
+                      </w:r>
+                      <w:r>
+                        <w:rPr>
+                          <w:rFonts w:ascii="Arial" w:hAnsi="Arial" w:cs="Arial"/>
+                          <w:lang w:val="es-MX"/>
+                        </w:rPr>
+                        <w:t xml:space="preserve"> tiene como objetivo </w:t>
                       </w:r>
                       <w:r>
                         <w:rPr>
@@ -2290,7 +2304,7 @@
               </wp:anchor>
             </w:drawing>
           </mc:Choice>
-          <mc:Fallback xmlns:cx1="http://schemas.microsoft.com/office/drawing/2015/9/8/chartex">
+          <mc:Fallback>
             <w:pict>
               <v:rect w14:anchorId="77267B3C" id="Rectángulo 16" o:spid="_x0000_s1030" style="position:absolute;margin-left:63.7pt;margin-top:.4pt;width:347.05pt;height:20.4pt;z-index:251783168;visibility:visible;mso-wrap-style:square;mso-width-percent:0;mso-height-percent:0;mso-wrap-distance-left:9pt;mso-wrap-distance-top:0;mso-wrap-distance-right:9pt;mso-wrap-distance-bottom:0;mso-position-horizontal:absolute;mso-position-horizontal-relative:text;mso-position-vertical:absolute;mso-position-vertical-relative:text;mso-width-percent:0;mso-height-percent:0;mso-width-relative:margin;mso-height-relative:margin;v-text-anchor:middle" o:gfxdata="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" fillcolor="#c3c3c3 [2166]" strokecolor="#a5a5a5 [3206]" strokeweight=".5pt">
                 <v:fill color2="#b6b6b6 [2614]" rotate="t" colors="0 #d2d2d2;.5 #c8c8c8;1 silver" focus="100%" type="gradient">
@@ -2420,7 +2434,14 @@
           <w:sz w:val="24"/>
         </w:rPr>
         <w:tab/>
-        <w:t xml:space="preserve">Lograr que, mediante el presente manual, los usuarios de la </w:t>
+        <w:t xml:space="preserve">Lograr que </w:t>
+      </w:r>
+      <w:r>
+        <w:rPr>
+          <w:rFonts w:ascii="Arial" w:hAnsi="Arial" w:cs="Arial"/>
+          <w:sz w:val="24"/>
+        </w:rPr>
+        <w:t xml:space="preserve">los usuarios de la </w:t>
       </w:r>
       <w:r>
         <w:rPr>
@@ -2865,7 +2886,7 @@
               </wp:anchor>
             </w:drawing>
           </mc:Choice>
-          <mc:Fallback xmlns:cx1="http://schemas.microsoft.com/office/drawing/2015/9/8/chartex">
+          <mc:Fallback>
             <w:pict>
               <v:rect w14:anchorId="71066FE7" id="Rectángulo 125" o:spid="_x0000_s1031" style="position:absolute;margin-left:-36.35pt;margin-top:3pt;width:533.9pt;height:21.05pt;z-index:251819008;visibility:visible;mso-wrap-style:square;mso-width-percent:0;mso-height-percent:0;mso-wrap-distance-left:9pt;mso-wrap-distance-top:0;mso-wrap-distance-right:9pt;mso-wrap-distance-bottom:0;mso-position-horizontal:absolute;mso-position-horizontal-relative:margin;mso-position-vertical:absolute;mso-position-vertical-relative:text;mso-width-percent:0;mso-height-percent:0;mso-width-relative:margin;mso-height-relative:margin;v-text-anchor:middle" o:gfxdata="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" fillcolor="#aaa [3030]" stroked="f">
                 <v:fill color2="#a3a3a3 [3174]" rotate="t" colors="0 #afafaf;.5 #a5a5a5;1 #929292" focus="100%" type="gradient">
@@ -3726,7 +3747,7 @@
               </wp:anchor>
             </w:drawing>
           </mc:Choice>
-          <mc:Fallback xmlns:cx1="http://schemas.microsoft.com/office/drawing/2015/9/8/chartex">
+          <mc:Fallback>
             <w:pict>
               <v:oval w14:anchorId="0B200173" id="Elipse 19" o:spid="_x0000_s1032" style="position:absolute;margin-left:245.35pt;margin-top:7.45pt;width:28.85pt;height:27.5pt;z-index:251810816;visibility:visible;mso-wrap-style:square;mso-width-percent:0;mso-height-percent:0;mso-wrap-distance-left:9pt;mso-wrap-distance-top:0;mso-wrap-distance-right:9pt;mso-wrap-distance-bottom:0;mso-position-horizontal:absolute;mso-position-horizontal-relative:text;mso-position-vertical:absolute;mso-position-vertical-relative:text;mso-width-percent:0;mso-height-percent:0;mso-width-relative:margin;mso-height-relative:margin;v-text-anchor:middle" o:gfxdata="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" fillcolor="#70ad47 [3209]" strokecolor="#375623 [1609]" strokeweight="1pt">
                 <v:stroke joinstyle="miter"/>
@@ -3863,7 +3884,7 @@
               </wp:anchor>
             </w:drawing>
           </mc:Choice>
-          <mc:Fallback xmlns:cx1="http://schemas.microsoft.com/office/drawing/2015/9/8/chartex">
+          <mc:Fallback>
             <w:pict>
               <v:oval w14:anchorId="01991370" id="Elipse 20" o:spid="_x0000_s1033" style="position:absolute;margin-left:242.5pt;margin-top:17.2pt;width:28.85pt;height:27.5pt;z-index:251809792;visibility:visible;mso-wrap-style:square;mso-width-percent:0;mso-height-percent:0;mso-wrap-distance-left:9pt;mso-wrap-distance-top:0;mso-wrap-distance-right:9pt;mso-wrap-distance-bottom:0;mso-position-horizontal:absolute;mso-position-horizontal-relative:text;mso-position-vertical:absolute;mso-position-vertical-relative:text;mso-width-percent:0;mso-height-percent:0;mso-width-relative:margin;mso-height-relative:margin;v-text-anchor:middle" o:gfxdata="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" fillcolor="#70ad47 [3209]" strokecolor="#375623 [1609]" strokeweight="1pt">
                 <v:stroke joinstyle="miter"/>
@@ -4000,7 +4021,7 @@
               </wp:anchor>
             </w:drawing>
           </mc:Choice>
-          <mc:Fallback xmlns:cx1="http://schemas.microsoft.com/office/drawing/2015/9/8/chartex">
+          <mc:Fallback>
             <w:pict>
               <v:oval w14:anchorId="4500C419" id="Elipse 21" o:spid="_x0000_s1034" style="position:absolute;margin-left:348.5pt;margin-top:11.65pt;width:28.85pt;height:27.5pt;z-index:251808768;visibility:visible;mso-wrap-style:square;mso-width-percent:0;mso-height-percent:0;mso-wrap-distance-left:9pt;mso-wrap-distance-top:0;mso-wrap-distance-right:9pt;mso-wrap-distance-bottom:0;mso-position-horizontal:absolute;mso-position-horizontal-relative:text;mso-position-vertical:absolute;mso-position-vertical-relative:text;mso-width-percent:0;mso-height-percent:0;mso-width-relative:margin;mso-height-relative:margin;v-text-anchor:middle" o:gfxdata="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" fillcolor="#70ad47 [3209]" strokecolor="#375623 [1609]" strokeweight="1pt">
                 <v:stroke joinstyle="miter"/>
@@ -4165,13 +4186,27 @@
         <w:rPr>
           <w:rFonts w:ascii="Arial" w:hAnsi="Arial" w:cs="Arial"/>
         </w:rPr>
-        <w:t>Perfil para usuario ANALISTA de la plataforma de distribución de recursos a municipios y entidades</w:t>
+        <w:t xml:space="preserve">Perfil para usuario ANALISTA de la plataforma </w:t>
+      </w:r>
+      <w:commentRangeStart w:id="16"/>
+      <w:r>
+        <w:rPr>
+          <w:rFonts w:ascii="Arial" w:hAnsi="Arial" w:cs="Arial"/>
+        </w:rPr>
+        <w:t>de distribución de recursos a municipios y entidades</w:t>
       </w:r>
       <w:r>
         <w:rPr>
           <w:rFonts w:ascii="Arial" w:hAnsi="Arial" w:cs="Arial"/>
         </w:rPr>
         <w:t>”</w:t>
+      </w:r>
+      <w:commentRangeEnd w:id="16"/>
+      <w:r>
+        <w:rPr>
+          <w:rStyle w:val="Refdecomentario"/>
+        </w:rPr>
+        <w:commentReference w:id="16"/>
       </w:r>
     </w:p>
     <w:p>
@@ -4232,6 +4267,8 @@
           </wp:inline>
         </w:drawing>
       </w:r>
+      <w:bookmarkStart w:id="17" w:name="_GoBack"/>
+      <w:bookmarkEnd w:id="17"/>
     </w:p>
     <w:p>
       <w:pPr>
@@ -4281,8 +4318,8 @@
           <w:rFonts w:cs="Arial"/>
         </w:rPr>
       </w:pPr>
-      <w:bookmarkStart w:id="16" w:name="_Toc124335011"/>
-      <w:bookmarkStart w:id="17" w:name="_Toc139268308"/>
+      <w:bookmarkStart w:id="18" w:name="_Toc124335011"/>
+      <w:bookmarkStart w:id="19" w:name="_Toc139268308"/>
       <w:r>
         <w:rPr>
           <w:rFonts w:cs="Arial"/>
@@ -4290,8 +4327,8 @@
         <w:lastRenderedPageBreak/>
         <w:t>Pantalla de Bienvenida</w:t>
       </w:r>
-      <w:bookmarkEnd w:id="16"/>
-      <w:bookmarkEnd w:id="17"/>
+      <w:bookmarkEnd w:id="18"/>
+      <w:bookmarkEnd w:id="19"/>
     </w:p>
     <w:p>
       <w:pPr>
@@ -4615,7 +4652,7 @@
               </wp:anchor>
             </w:drawing>
           </mc:Choice>
-          <mc:Fallback xmlns:cx1="http://schemas.microsoft.com/office/drawing/2015/9/8/chartex">
+          <mc:Fallback>
             <w:pict>
               <v:rect w14:anchorId="57EA191C" id="Rectángulo 39" o:spid="_x0000_s1026" style="position:absolute;margin-left:40.55pt;margin-top:142.85pt;width:168.95pt;height:13.5pt;z-index:251839488;visibility:visible;mso-wrap-style:square;mso-width-percent:0;mso-height-percent:0;mso-wrap-distance-left:9pt;mso-wrap-distance-top:0;mso-wrap-distance-right:9pt;mso-wrap-distance-bottom:0;mso-position-horizontal:absolute;mso-position-horizontal-relative:left-margin-area;mso-position-vertical:absolute;mso-position-vertical-relative:text;mso-width-percent:0;mso-height-percent:0;mso-width-relative:margin;mso-height-relative:margin;v-text-anchor:middle" o:gfxdata="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" filled="f" strokecolor="red" strokeweight="2.25pt">
                 <w10:wrap anchorx="margin"/>
@@ -4688,7 +4725,7 @@
           <w:rFonts w:cs="Arial"/>
         </w:rPr>
       </w:pPr>
-      <w:bookmarkStart w:id="18" w:name="_Toc139268309"/>
+      <w:bookmarkStart w:id="20" w:name="_Toc139268309"/>
       <w:r>
         <w:rPr>
           <w:rFonts w:cs="Arial"/>
@@ -4696,7 +4733,7 @@
         <w:lastRenderedPageBreak/>
         <w:t>Crédito simple a Corto Plazo</w:t>
       </w:r>
-      <w:bookmarkEnd w:id="18"/>
+      <w:bookmarkEnd w:id="20"/>
     </w:p>
     <w:p/>
     <w:p>
@@ -4813,7 +4850,7 @@
               </wp:anchor>
             </w:drawing>
           </mc:Choice>
-          <mc:Fallback xmlns:cx1="http://schemas.microsoft.com/office/drawing/2015/9/8/chartex">
+          <mc:Fallback>
             <w:pict>
               <v:rect w14:anchorId="71D6FB53" id="Rectángulo 34" o:spid="_x0000_s1026" style="position:absolute;margin-left:-485.55pt;margin-top:25.1pt;width:530.4pt;height:22.8pt;flip:x;z-index:251849728;visibility:visible;mso-wrap-style:square;mso-width-percent:0;mso-height-percent:0;mso-wrap-distance-left:9pt;mso-wrap-distance-top:0;mso-wrap-distance-right:9pt;mso-wrap-distance-bottom:0;mso-position-horizontal:absolute;mso-position-horizontal-relative:right-margin-area;mso-position-vertical:absolute;mso-position-vertical-relative:text;mso-width-percent:0;mso-height-percent:0;mso-width-relative:margin;mso-height-relative:margin;v-text-anchor:middle" o:gfxdata="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" filled="f" strokecolor="red" strokeweight="2.25pt">
                 <w10:wrap anchorx="margin"/>
@@ -5494,7 +5531,7 @@
               </wp:anchor>
             </w:drawing>
           </mc:Choice>
-          <mc:Fallback xmlns:cx1="http://schemas.microsoft.com/office/drawing/2015/9/8/chartex">
+          <mc:Fallback>
             <w:pict>
               <v:rect w14:anchorId="69F628D3" id="Rectángulo 29" o:spid="_x0000_s1026" style="position:absolute;margin-left:427.15pt;margin-top:71.3pt;width:478.35pt;height:131.9pt;flip:x;z-index:251831296;visibility:visible;mso-wrap-style:square;mso-width-percent:0;mso-height-percent:0;mso-wrap-distance-left:9pt;mso-wrap-distance-top:0;mso-wrap-distance-right:9pt;mso-wrap-distance-bottom:0;mso-position-horizontal:right;mso-position-horizontal-relative:margin;mso-position-vertical:absolute;mso-position-vertical-relative:text;mso-width-percent:0;mso-height-percent:0;mso-width-relative:margin;mso-height-relative:margin;v-text-anchor:middle" o:gfxdata="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" filled="f" strokecolor="red" strokeweight="2.25pt">
                 <w10:wrap anchorx="margin"/>
@@ -5676,7 +5713,7 @@
               </wp:anchor>
             </w:drawing>
           </mc:Choice>
-          <mc:Fallback xmlns:cx1="http://schemas.microsoft.com/office/drawing/2015/9/8/chartex">
+          <mc:Fallback>
             <w:pict>
               <v:rect w14:anchorId="26B163EF" id="Rectángulo 27" o:spid="_x0000_s1026" style="position:absolute;margin-left:-485.6pt;margin-top:39.9pt;width:532.5pt;height:109.05pt;flip:x;z-index:251867136;visibility:visible;mso-wrap-style:square;mso-width-percent:0;mso-height-percent:0;mso-wrap-distance-left:9pt;mso-wrap-distance-top:0;mso-wrap-distance-right:9pt;mso-wrap-distance-bottom:0;mso-position-horizontal:absolute;mso-position-horizontal-relative:right-margin-area;mso-position-vertical:absolute;mso-position-vertical-relative:text;mso-width-percent:0;mso-height-percent:0;mso-width-relative:margin;mso-height-relative:margin;v-text-anchor:middle" o:gfxdata="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" filled="f" strokecolor="red" strokeweight="2.25pt">
                 <w10:wrap anchorx="margin"/>
@@ -5917,7 +5954,7 @@
               </wp:anchor>
             </w:drawing>
           </mc:Choice>
-          <mc:Fallback xmlns:cx1="http://schemas.microsoft.com/office/drawing/2015/9/8/chartex">
+          <mc:Fallback>
             <w:pict>
               <v:rect w14:anchorId="1241479E" id="Rectángulo 36" o:spid="_x0000_s1026" style="position:absolute;margin-left:200.6pt;margin-top:219.5pt;width:33.5pt;height:22.1pt;flip:x y;z-index:251869184;visibility:visible;mso-wrap-style:square;mso-width-percent:0;mso-height-percent:0;mso-wrap-distance-left:9pt;mso-wrap-distance-top:0;mso-wrap-distance-right:9pt;mso-wrap-distance-bottom:0;mso-position-horizontal:absolute;mso-position-horizontal-relative:margin;mso-position-vertical:absolute;mso-position-vertical-relative:text;mso-width-percent:0;mso-height-percent:0;mso-width-relative:margin;mso-height-relative:margin;v-text-anchor:middle" o:gfxdata="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" filled="f" strokecolor="red" strokeweight="2.25pt">
                 <w10:wrap anchorx="margin"/>
@@ -6083,7 +6120,7 @@
               </wp:anchor>
             </w:drawing>
           </mc:Choice>
-          <mc:Fallback xmlns:cx1="http://schemas.microsoft.com/office/drawing/2015/9/8/chartex">
+          <mc:Fallback>
             <w:pict>
               <v:rect w14:anchorId="1391E9AC" id="Rectángulo 55" o:spid="_x0000_s1026" style="position:absolute;margin-left:140.95pt;margin-top:26.7pt;width:84.1pt;height:17.1pt;flip:x y;z-index:251873280;visibility:visible;mso-wrap-style:square;mso-width-percent:0;mso-height-percent:0;mso-wrap-distance-left:9pt;mso-wrap-distance-top:0;mso-wrap-distance-right:9pt;mso-wrap-distance-bottom:0;mso-position-horizontal:absolute;mso-position-horizontal-relative:margin;mso-position-vertical:absolute;mso-position-vertical-relative:text;mso-width-percent:0;mso-height-percent:0;mso-width-relative:margin;mso-height-relative:margin;v-text-anchor:middle" o:gfxdata="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" filled="f" strokecolor="red" strokeweight="2.25pt">
                 <w10:wrap anchorx="margin"/>
@@ -6165,7 +6202,7 @@
               </wp:anchor>
             </w:drawing>
           </mc:Choice>
-          <mc:Fallback xmlns:cx1="http://schemas.microsoft.com/office/drawing/2015/9/8/chartex">
+          <mc:Fallback>
             <w:pict>
               <v:rect w14:anchorId="00B15840" id="Rectángulo 53" o:spid="_x0000_s1026" style="position:absolute;margin-left:0;margin-top:105.8pt;width:33.5pt;height:22.1pt;flip:x y;z-index:251871232;visibility:visible;mso-wrap-style:square;mso-width-percent:0;mso-height-percent:0;mso-wrap-distance-left:9pt;mso-wrap-distance-top:0;mso-wrap-distance-right:9pt;mso-wrap-distance-bottom:0;mso-position-horizontal:center;mso-position-horizontal-relative:margin;mso-position-vertical:absolute;mso-position-vertical-relative:text;mso-width-percent:0;mso-height-percent:0;mso-width-relative:margin;mso-height-relative:margin;v-text-anchor:middle" o:gfxdata="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" filled="f" strokecolor="red" strokeweight="2.25pt">
                 <w10:wrap anchorx="margin"/>
@@ -6364,7 +6401,7 @@
               </wp:anchor>
             </w:drawing>
           </mc:Choice>
-          <mc:Fallback xmlns:cx1="http://schemas.microsoft.com/office/drawing/2015/9/8/chartex">
+          <mc:Fallback>
             <w:pict>
               <v:rect w14:anchorId="32C6A7BE" id="Rectángulo 62" o:spid="_x0000_s1026" style="position:absolute;margin-left:-124.15pt;margin-top:99.4pt;width:32.05pt;height:15.7pt;flip:x;z-index:251875328;visibility:visible;mso-wrap-style:square;mso-width-percent:0;mso-height-percent:0;mso-wrap-distance-left:9pt;mso-wrap-distance-top:0;mso-wrap-distance-right:9pt;mso-wrap-distance-bottom:0;mso-position-horizontal:absolute;mso-position-horizontal-relative:right-margin-area;mso-position-vertical:absolute;mso-position-vertical-relative:text;mso-width-percent:0;mso-height-percent:0;mso-width-relative:margin;mso-height-relative:margin;v-text-anchor:middle" o:gfxdata="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" filled="f" strokecolor="red" strokeweight="2.25pt">
                 <w10:wrap anchorx="margin"/>
@@ -6446,7 +6483,7 @@
               </wp:anchor>
             </w:drawing>
           </mc:Choice>
-          <mc:Fallback xmlns:cx1="http://schemas.microsoft.com/office/drawing/2015/9/8/chartex">
+          <mc:Fallback>
             <w:pict>
               <v:rect w14:anchorId="1DB1057C" id="Rectángulo 50" o:spid="_x0000_s1026" style="position:absolute;margin-left:-228.25pt;margin-top:20.3pt;width:72.7pt;height:17.8pt;flip:x;z-index:251852800;visibility:visible;mso-wrap-style:square;mso-width-percent:0;mso-height-percent:0;mso-wrap-distance-left:9pt;mso-wrap-distance-top:0;mso-wrap-distance-right:9pt;mso-wrap-distance-bottom:0;mso-position-horizontal:absolute;mso-position-horizontal-relative:right-margin-area;mso-position-vertical:absolute;mso-position-vertical-relative:text;mso-width-percent:0;mso-height-percent:0;mso-width-relative:margin;mso-height-relative:margin;v-text-anchor:middle" o:gfxdata="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" filled="f" strokecolor="red" strokeweight="2.25pt">
                 <w10:wrap anchorx="margin"/>
@@ -6608,7 +6645,7 @@
               </wp:anchor>
             </w:drawing>
           </mc:Choice>
-          <mc:Fallback xmlns:cx1="http://schemas.microsoft.com/office/drawing/2015/9/8/chartex">
+          <mc:Fallback>
             <w:pict>
               <v:rect w14:anchorId="487CDF3B" id="Rectángulo 72" o:spid="_x0000_s1026" style="position:absolute;margin-left:-35.6pt;margin-top:9.45pt;width:32.1pt;height:18.55pt;flip:x;z-index:251877376;visibility:visible;mso-wrap-style:square;mso-width-percent:0;mso-height-percent:0;mso-wrap-distance-left:9pt;mso-wrap-distance-top:0;mso-wrap-distance-right:9pt;mso-wrap-distance-bottom:0;mso-position-horizontal:absolute;mso-position-horizontal-relative:right-margin-area;mso-position-vertical:absolute;mso-position-vertical-relative:text;mso-width-percent:0;mso-height-percent:0;mso-width-relative:margin;mso-height-relative:margin;v-text-anchor:middle" o:gfxdata="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" filled="f" strokecolor="red" strokeweight="2.25pt">
                 <w10:wrap anchorx="margin"/>
@@ -6768,7 +6805,7 @@
               </wp:anchor>
             </w:drawing>
           </mc:Choice>
-          <mc:Fallback xmlns:cx1="http://schemas.microsoft.com/office/drawing/2015/9/8/chartex">
+          <mc:Fallback>
             <w:pict>
               <v:rect w14:anchorId="7CFB536C" id="Rectángulo 73" o:spid="_x0000_s1026" style="position:absolute;margin-left:0;margin-top:7.05pt;width:20.65pt;height:22.05pt;flip:x;z-index:251879424;visibility:visible;mso-wrap-style:square;mso-width-percent:0;mso-height-percent:0;mso-wrap-distance-left:9pt;mso-wrap-distance-top:0;mso-wrap-distance-right:9pt;mso-wrap-distance-bottom:0;mso-position-horizontal:left;mso-position-horizontal-relative:margin;mso-position-vertical:absolute;mso-position-vertical-relative:text;mso-width-percent:0;mso-height-percent:0;mso-width-relative:margin;mso-height-relative:margin;v-text-anchor:middle" o:gfxdata="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" filled="f" strokecolor="red" strokeweight="2.25pt">
                 <w10:wrap anchorx="margin"/>
@@ -6968,7 +7005,7 @@
               </wp:anchor>
             </w:drawing>
           </mc:Choice>
-          <mc:Fallback xmlns:cx1="http://schemas.microsoft.com/office/drawing/2015/9/8/chartex">
+          <mc:Fallback>
             <w:pict>
               <v:rect w14:anchorId="0F0A242B" id="Rectángulo 75" o:spid="_x0000_s1026" style="position:absolute;margin-left:-242.5pt;margin-top:73.75pt;width:225.25pt;height:17.05pt;flip:x;z-index:251882496;visibility:visible;mso-wrap-style:square;mso-width-percent:0;mso-height-percent:0;mso-wrap-distance-left:9pt;mso-wrap-distance-top:0;mso-wrap-distance-right:9pt;mso-wrap-distance-bottom:0;mso-position-horizontal:absolute;mso-position-horizontal-relative:right-margin-area;mso-position-vertical:absolute;mso-position-vertical-relative:text;mso-width-percent:0;mso-height-percent:0;mso-width-relative:margin;mso-height-relative:margin;v-text-anchor:middle" o:gfxdata="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" filled="f" strokecolor="red" strokeweight="2.25pt">
                 <w10:wrap anchorx="margin"/>
@@ -7050,7 +7087,7 @@
               </wp:anchor>
             </w:drawing>
           </mc:Choice>
-          <mc:Fallback xmlns:cx1="http://schemas.microsoft.com/office/drawing/2015/9/8/chartex">
+          <mc:Fallback>
             <w:pict>
               <v:rect w14:anchorId="6B627290" id="Rectángulo 76" o:spid="_x0000_s1026" style="position:absolute;margin-left:-362.3pt;margin-top:72.35pt;width:114.05pt;height:18.55pt;flip:x;z-index:251881472;visibility:visible;mso-wrap-style:square;mso-width-percent:0;mso-height-percent:0;mso-wrap-distance-left:9pt;mso-wrap-distance-top:0;mso-wrap-distance-right:9pt;mso-wrap-distance-bottom:0;mso-position-horizontal:absolute;mso-position-horizontal-relative:right-margin-area;mso-position-vertical:absolute;mso-position-vertical-relative:text;mso-width-percent:0;mso-height-percent:0;mso-width-relative:margin;mso-height-relative:margin;v-text-anchor:middle" o:gfxdata="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" filled="f" strokecolor="red" strokeweight="2.25pt">
                 <w10:wrap anchorx="margin"/>
@@ -7415,7 +7452,7 @@
               </wp:anchor>
             </w:drawing>
           </mc:Choice>
-          <mc:Fallback xmlns:cx1="http://schemas.microsoft.com/office/drawing/2015/9/8/chartex">
+          <mc:Fallback>
             <w:pict>
               <v:rect w14:anchorId="41EB8A12" id="Rectángulo 82" o:spid="_x0000_s1026" style="position:absolute;margin-left:-381.45pt;margin-top:105.9pt;width:18pt;height:120.45pt;flip:x;z-index:251884544;visibility:visible;mso-wrap-style:square;mso-width-percent:0;mso-height-percent:0;mso-wrap-distance-left:9pt;mso-wrap-distance-top:0;mso-wrap-distance-right:9pt;mso-wrap-distance-bottom:0;mso-position-horizontal:absolute;mso-position-horizontal-relative:right-margin-area;mso-position-vertical:absolute;mso-position-vertical-relative:text;mso-width-percent:0;mso-height-percent:0;mso-width-relative:margin;mso-height-relative:margin;v-text-anchor:middle" o:gfxdata="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" filled="f" strokecolor="red" strokeweight="2.25pt">
                 <w10:wrap anchorx="margin"/>
@@ -7497,7 +7534,7 @@
               </wp:anchor>
             </w:drawing>
           </mc:Choice>
-          <mc:Fallback xmlns:cx1="http://schemas.microsoft.com/office/drawing/2015/9/8/chartex">
+          <mc:Fallback>
             <w:pict>
               <v:rect w14:anchorId="35EA3A8C" id="Rectángulo 83" o:spid="_x0000_s1026" style="position:absolute;margin-left:-40.45pt;margin-top:213.4pt;width:51pt;height:12.95pt;flip:x;z-index:251886592;visibility:visible;mso-wrap-style:square;mso-width-percent:0;mso-height-percent:0;mso-wrap-distance-left:9pt;mso-wrap-distance-top:0;mso-wrap-distance-right:9pt;mso-wrap-distance-bottom:0;mso-position-horizontal:absolute;mso-position-horizontal-relative:right-margin-area;mso-position-vertical:absolute;mso-position-vertical-relative:text;mso-width-percent:0;mso-height-percent:0;mso-width-relative:margin;mso-height-relative:margin;v-text-anchor:middle" o:gfxdata="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" filled="f" strokecolor="red" strokeweight="2.25pt">
                 <w10:wrap anchorx="margin"/>
@@ -7566,8 +7603,6 @@
           <w:szCs w:val="24"/>
         </w:rPr>
       </w:pPr>
-      <w:bookmarkStart w:id="19" w:name="_GoBack"/>
-      <w:bookmarkEnd w:id="19"/>
     </w:p>
     <w:p>
       <w:pPr>
@@ -7592,7 +7627,7 @@
 </file>
 
 <file path=word/comments.xml><?xml version="1.0" encoding="utf-8"?>
-<w:comments xmlns:wpc="http://schemas.microsoft.com/office/word/2010/wordprocessingCanvas" xmlns:cx="http://schemas.microsoft.com/office/drawing/2014/chartex" xmlns:mc="http://schemas.openxmlformats.org/markup-compatibility/2006" xmlns:o="urn:schemas-microsoft-com:office:office" xmlns:r="http://schemas.openxmlformats.org/officeDocument/2006/relationships" xmlns:m="http://schemas.openxmlformats.org/officeDocument/2006/math" xmlns:v="urn:schemas-microsoft-com:vml" xmlns:wp14="http://schemas.microsoft.com/office/word/2010/wordprocessingDrawing" xmlns:wp="http://schemas.openxmlformats.org/drawingml/2006/wordprocessingDrawing" xmlns:w10="urn:schemas-microsoft-com:office:word" xmlns:w="http://schemas.openxmlformats.org/wordprocessingml/2006/main" xmlns:w14="http://schemas.microsoft.com/office/word/2010/wordml" xmlns:w15="http://schemas.microsoft.com/office/word/2012/wordml" xmlns:w16se="http://schemas.microsoft.com/office/word/2015/wordml/symex" xmlns:wpg="http://schemas.microsoft.com/office/word/2010/wordprocessingGroup" xmlns:wpi="http://schemas.microsoft.com/office/word/2010/wordprocessingInk" xmlns:wne="http://schemas.microsoft.com/office/word/2006/wordml" xmlns:wps="http://schemas.microsoft.com/office/word/2010/wordprocessingShape" mc:Ignorable="w14 w15 w16se wp14">
+<w:comments xmlns:wpc="http://schemas.microsoft.com/office/word/2010/wordprocessingCanvas" xmlns:cx="http://schemas.microsoft.com/office/drawing/2014/chartex" xmlns:cx1="http://schemas.microsoft.com/office/drawing/2015/9/8/chartex" xmlns:mc="http://schemas.openxmlformats.org/markup-compatibility/2006" xmlns:o="urn:schemas-microsoft-com:office:office" xmlns:r="http://schemas.openxmlformats.org/officeDocument/2006/relationships" xmlns:m="http://schemas.openxmlformats.org/officeDocument/2006/math" xmlns:v="urn:schemas-microsoft-com:vml" xmlns:wp14="http://schemas.microsoft.com/office/word/2010/wordprocessingDrawing" xmlns:wp="http://schemas.openxmlformats.org/drawingml/2006/wordprocessingDrawing" xmlns:w10="urn:schemas-microsoft-com:office:word" xmlns:w="http://schemas.openxmlformats.org/wordprocessingml/2006/main" xmlns:w14="http://schemas.microsoft.com/office/word/2010/wordml" xmlns:w15="http://schemas.microsoft.com/office/word/2012/wordml" xmlns:w16se="http://schemas.microsoft.com/office/word/2015/wordml/symex" xmlns:wpg="http://schemas.microsoft.com/office/word/2010/wordprocessingGroup" xmlns:wpi="http://schemas.microsoft.com/office/word/2010/wordprocessingInk" xmlns:wne="http://schemas.microsoft.com/office/word/2006/wordml" xmlns:wps="http://schemas.microsoft.com/office/word/2010/wordprocessingShape" mc:Ignorable="w14 w15 w16se wp14">
   <w:comment w:id="15" w:author="INAP-QA" w:date="2023-07-03T17:33:00Z" w:initials="I">
     <w:p>
       <w:pPr>
@@ -7612,19 +7647,36 @@
       <w:pPr>
         <w:pStyle w:val="Textocomentario"/>
       </w:pPr>
+    </w:p>
+  </w:comment>
+  <w:comment w:id="16" w:author="Iris Lechuga" w:date="2023-07-11T17:25:00Z" w:initials="J">
+    <w:p>
+      <w:pPr>
+        <w:pStyle w:val="Textocomentario"/>
+      </w:pPr>
+      <w:r>
+        <w:rPr>
+          <w:rStyle w:val="Refdecomentario"/>
+        </w:rPr>
+        <w:annotationRef/>
+      </w:r>
+      <w:r>
+        <w:t xml:space="preserve">Checar esta parte </w:t>
+      </w:r>
     </w:p>
   </w:comment>
 </w:comments>
 </file>
 
 <file path=word/commentsExtended.xml><?xml version="1.0" encoding="utf-8"?>
-<w15:commentsEx xmlns:wpc="http://schemas.microsoft.com/office/word/2010/wordprocessingCanvas" xmlns:cx="http://schemas.microsoft.com/office/drawing/2014/chartex" xmlns:mc="http://schemas.openxmlformats.org/markup-compatibility/2006" xmlns:o="urn:schemas-microsoft-com:office:office" xmlns:r="http://schemas.openxmlformats.org/officeDocument/2006/relationships" xmlns:m="http://schemas.openxmlformats.org/officeDocument/2006/math" xmlns:v="urn:schemas-microsoft-com:vml" xmlns:wp14="http://schemas.microsoft.com/office/word/2010/wordprocessingDrawing" xmlns:wp="http://schemas.openxmlformats.org/drawingml/2006/wordprocessingDrawing" xmlns:w10="urn:schemas-microsoft-com:office:word" xmlns:w="http://schemas.openxmlformats.org/wordprocessingml/2006/main" xmlns:w14="http://schemas.microsoft.com/office/word/2010/wordml" xmlns:w15="http://schemas.microsoft.com/office/word/2012/wordml" xmlns:w16se="http://schemas.microsoft.com/office/word/2015/wordml/symex" xmlns:wpg="http://schemas.microsoft.com/office/word/2010/wordprocessingGroup" xmlns:wpi="http://schemas.microsoft.com/office/word/2010/wordprocessingInk" xmlns:wne="http://schemas.microsoft.com/office/word/2006/wordml" xmlns:wps="http://schemas.microsoft.com/office/word/2010/wordprocessingShape" mc:Ignorable="w14 w15 w16se wp14">
+<w15:commentsEx xmlns:wpc="http://schemas.microsoft.com/office/word/2010/wordprocessingCanvas" xmlns:cx="http://schemas.microsoft.com/office/drawing/2014/chartex" xmlns:cx1="http://schemas.microsoft.com/office/drawing/2015/9/8/chartex" xmlns:mc="http://schemas.openxmlformats.org/markup-compatibility/2006" xmlns:o="urn:schemas-microsoft-com:office:office" xmlns:r="http://schemas.openxmlformats.org/officeDocument/2006/relationships" xmlns:m="http://schemas.openxmlformats.org/officeDocument/2006/math" xmlns:v="urn:schemas-microsoft-com:vml" xmlns:wp14="http://schemas.microsoft.com/office/word/2010/wordprocessingDrawing" xmlns:wp="http://schemas.openxmlformats.org/drawingml/2006/wordprocessingDrawing" xmlns:w10="urn:schemas-microsoft-com:office:word" xmlns:w="http://schemas.openxmlformats.org/wordprocessingml/2006/main" xmlns:w14="http://schemas.microsoft.com/office/word/2010/wordml" xmlns:w15="http://schemas.microsoft.com/office/word/2012/wordml" xmlns:w16se="http://schemas.microsoft.com/office/word/2015/wordml/symex" xmlns:wpg="http://schemas.microsoft.com/office/word/2010/wordprocessingGroup" xmlns:wpi="http://schemas.microsoft.com/office/word/2010/wordprocessingInk" xmlns:wne="http://schemas.microsoft.com/office/word/2006/wordml" xmlns:wps="http://schemas.microsoft.com/office/word/2010/wordprocessingShape" mc:Ignorable="w14 w15 w16se wp14">
   <w15:commentEx w15:paraId="2528A1AF" w15:done="0"/>
+  <w15:commentEx w15:paraId="5DE907AC" w15:done="0"/>
 </w15:commentsEx>
 </file>
 
 <file path=word/endnotes.xml><?xml version="1.0" encoding="utf-8"?>
-<w:endnotes xmlns:wpc="http://schemas.microsoft.com/office/word/2010/wordprocessingCanvas" xmlns:cx="http://schemas.microsoft.com/office/drawing/2014/chartex" xmlns:mc="http://schemas.openxmlformats.org/markup-compatibility/2006" xmlns:o="urn:schemas-microsoft-com:office:office" xmlns:r="http://schemas.openxmlformats.org/officeDocument/2006/relationships" xmlns:m="http://schemas.openxmlformats.org/officeDocument/2006/math" xmlns:v="urn:schemas-microsoft-com:vml" xmlns:wp14="http://schemas.microsoft.com/office/word/2010/wordprocessingDrawing" xmlns:wp="http://schemas.openxmlformats.org/drawingml/2006/wordprocessingDrawing" xmlns:w10="urn:schemas-microsoft-com:office:word" xmlns:w="http://schemas.openxmlformats.org/wordprocessingml/2006/main" xmlns:w14="http://schemas.microsoft.com/office/word/2010/wordml" xmlns:w15="http://schemas.microsoft.com/office/word/2012/wordml" xmlns:w16se="http://schemas.microsoft.com/office/word/2015/wordml/symex" xmlns:wpg="http://schemas.microsoft.com/office/word/2010/wordprocessingGroup" xmlns:wpi="http://schemas.microsoft.com/office/word/2010/wordprocessingInk" xmlns:wne="http://schemas.microsoft.com/office/word/2006/wordml" xmlns:wps="http://schemas.microsoft.com/office/word/2010/wordprocessingShape" mc:Ignorable="w14 w15 w16se wp14">
+<w:endnotes xmlns:wpc="http://schemas.microsoft.com/office/word/2010/wordprocessingCanvas" xmlns:cx="http://schemas.microsoft.com/office/drawing/2014/chartex" xmlns:cx1="http://schemas.microsoft.com/office/drawing/2015/9/8/chartex" xmlns:mc="http://schemas.openxmlformats.org/markup-compatibility/2006" xmlns:o="urn:schemas-microsoft-com:office:office" xmlns:r="http://schemas.openxmlformats.org/officeDocument/2006/relationships" xmlns:m="http://schemas.openxmlformats.org/officeDocument/2006/math" xmlns:v="urn:schemas-microsoft-com:vml" xmlns:wp14="http://schemas.microsoft.com/office/word/2010/wordprocessingDrawing" xmlns:wp="http://schemas.openxmlformats.org/drawingml/2006/wordprocessingDrawing" xmlns:w10="urn:schemas-microsoft-com:office:word" xmlns:w="http://schemas.openxmlformats.org/wordprocessingml/2006/main" xmlns:w14="http://schemas.microsoft.com/office/word/2010/wordml" xmlns:w15="http://schemas.microsoft.com/office/word/2012/wordml" xmlns:w16se="http://schemas.microsoft.com/office/word/2015/wordml/symex" xmlns:wpg="http://schemas.microsoft.com/office/word/2010/wordprocessingGroup" xmlns:wpi="http://schemas.microsoft.com/office/word/2010/wordprocessingInk" xmlns:wne="http://schemas.microsoft.com/office/word/2006/wordml" xmlns:wps="http://schemas.microsoft.com/office/word/2010/wordprocessingShape" mc:Ignorable="w14 w15 w16se wp14">
   <w:endnote w:type="separator" w:id="-1">
     <w:p>
       <w:pPr>
@@ -7649,7 +7701,7 @@
 </file>
 
 <file path=word/footer1.xml><?xml version="1.0" encoding="utf-8"?>
-<w:ftr xmlns:wpc="http://schemas.microsoft.com/office/word/2010/wordprocessingCanvas" xmlns:cx="http://schemas.microsoft.com/office/drawing/2014/chartex" xmlns:mc="http://schemas.openxmlformats.org/markup-compatibility/2006" xmlns:o="urn:schemas-microsoft-com:office:office" xmlns:r="http://schemas.openxmlformats.org/officeDocument/2006/relationships" xmlns:m="http://schemas.openxmlformats.org/officeDocument/2006/math" xmlns:v="urn:schemas-microsoft-com:vml" xmlns:wp14="http://schemas.microsoft.com/office/word/2010/wordprocessingDrawing" xmlns:wp="http://schemas.openxmlformats.org/drawingml/2006/wordprocessingDrawing" xmlns:w10="urn:schemas-microsoft-com:office:word" xmlns:w="http://schemas.openxmlformats.org/wordprocessingml/2006/main" xmlns:w14="http://schemas.microsoft.com/office/word/2010/wordml" xmlns:w15="http://schemas.microsoft.com/office/word/2012/wordml" xmlns:w16se="http://schemas.microsoft.com/office/word/2015/wordml/symex" xmlns:wpg="http://schemas.microsoft.com/office/word/2010/wordprocessingGroup" xmlns:wpi="http://schemas.microsoft.com/office/word/2010/wordprocessingInk" xmlns:wne="http://schemas.microsoft.com/office/word/2006/wordml" xmlns:wps="http://schemas.microsoft.com/office/word/2010/wordprocessingShape" mc:Ignorable="w14 w15 w16se wp14">
+<w:ftr xmlns:wpc="http://schemas.microsoft.com/office/word/2010/wordprocessingCanvas" xmlns:cx="http://schemas.microsoft.com/office/drawing/2014/chartex" xmlns:cx1="http://schemas.microsoft.com/office/drawing/2015/9/8/chartex" xmlns:mc="http://schemas.openxmlformats.org/markup-compatibility/2006" xmlns:o="urn:schemas-microsoft-com:office:office" xmlns:r="http://schemas.openxmlformats.org/officeDocument/2006/relationships" xmlns:m="http://schemas.openxmlformats.org/officeDocument/2006/math" xmlns:v="urn:schemas-microsoft-com:vml" xmlns:wp14="http://schemas.microsoft.com/office/word/2010/wordprocessingDrawing" xmlns:wp="http://schemas.openxmlformats.org/drawingml/2006/wordprocessingDrawing" xmlns:w10="urn:schemas-microsoft-com:office:word" xmlns:w="http://schemas.openxmlformats.org/wordprocessingml/2006/main" xmlns:w14="http://schemas.microsoft.com/office/word/2010/wordml" xmlns:w15="http://schemas.microsoft.com/office/word/2012/wordml" xmlns:w16se="http://schemas.microsoft.com/office/word/2015/wordml/symex" xmlns:wpg="http://schemas.microsoft.com/office/word/2010/wordprocessingGroup" xmlns:wpi="http://schemas.microsoft.com/office/word/2010/wordprocessingInk" xmlns:wne="http://schemas.microsoft.com/office/word/2006/wordml" xmlns:wps="http://schemas.microsoft.com/office/word/2010/wordprocessingShape" mc:Ignorable="w14 w15 w16se wp14">
   <w:sdt>
     <w:sdtPr>
       <w:rPr>
@@ -7750,7 +7802,7 @@
                     </wp:anchor>
                   </w:drawing>
                 </mc:Choice>
-                <mc:Fallback xmlns:cx1="http://schemas.microsoft.com/office/drawing/2015/9/8/chartex">
+                <mc:Fallback>
                   <w:pict>
                     <v:line w14:anchorId="42D5C661" id="Conector recto 13" o:spid="_x0000_s1026" style="position:absolute;z-index:251662336;visibility:visible;mso-wrap-style:square;mso-width-percent:0;mso-height-percent:0;mso-wrap-distance-left:9pt;mso-wrap-distance-top:0;mso-wrap-distance-right:9pt;mso-wrap-distance-bottom:0;mso-position-horizontal:absolute;mso-position-horizontal-relative:text;mso-position-vertical:absolute;mso-position-vertical-relative:text;mso-width-percent:0;mso-height-percent:0;mso-width-relative:margin;mso-height-relative:margin" from="-17.55pt,-3pt" to="446.7pt,-2.25pt" o:gfxdata="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" strokecolor="#a5a5a5 [3206]" strokeweight="1.5pt">
                       <v:stroke joinstyle="miter"/>
@@ -7861,7 +7913,7 @@
                     </wp:anchor>
                   </w:drawing>
                 </mc:Choice>
-                <mc:Fallback xmlns:cx1="http://schemas.microsoft.com/office/drawing/2015/9/8/chartex">
+                <mc:Fallback>
                   <w:pict>
                     <v:rect w14:anchorId="2CD8D370" id="Rectángulo 11" o:spid="_x0000_s1026" style="position:absolute;margin-left:280.3pt;margin-top:-3.3pt;width:167.65pt;height:22.4pt;z-index:-251658241;visibility:visible;mso-wrap-style:square;mso-width-percent:0;mso-wrap-distance-left:9pt;mso-wrap-distance-top:0;mso-wrap-distance-right:9pt;mso-wrap-distance-bottom:0;mso-position-horizontal:absolute;mso-position-horizontal-relative:text;mso-position-vertical:absolute;mso-position-vertical-relative:text;mso-width-percent:0;mso-width-relative:margin;v-text-anchor:middle" o:gfxdata="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" fillcolor="#002060" stroked="f" strokeweight="1pt">
                       <v:fill color2="#002060" o:opacity2="15728f" rotate="t" angle="90" colors="0 #002060;34734f #002060;40632f #002060;45815f #072766;46531f #002060;60293f #002060;1 #002060" focus="100%" type="gradient"/>
@@ -7992,7 +8044,7 @@
 </file>
 
 <file path=word/footnotes.xml><?xml version="1.0" encoding="utf-8"?>
-<w:footnotes xmlns:wpc="http://schemas.microsoft.com/office/word/2010/wordprocessingCanvas" xmlns:cx="http://schemas.microsoft.com/office/drawing/2014/chartex" xmlns:mc="http://schemas.openxmlformats.org/markup-compatibility/2006" xmlns:o="urn:schemas-microsoft-com:office:office" xmlns:r="http://schemas.openxmlformats.org/officeDocument/2006/relationships" xmlns:m="http://schemas.openxmlformats.org/officeDocument/2006/math" xmlns:v="urn:schemas-microsoft-com:vml" xmlns:wp14="http://schemas.microsoft.com/office/word/2010/wordprocessingDrawing" xmlns:wp="http://schemas.openxmlformats.org/drawingml/2006/wordprocessingDrawing" xmlns:w10="urn:schemas-microsoft-com:office:word" xmlns:w="http://schemas.openxmlformats.org/wordprocessingml/2006/main" xmlns:w14="http://schemas.microsoft.com/office/word/2010/wordml" xmlns:w15="http://schemas.microsoft.com/office/word/2012/wordml" xmlns:w16se="http://schemas.microsoft.com/office/word/2015/wordml/symex" xmlns:wpg="http://schemas.microsoft.com/office/word/2010/wordprocessingGroup" xmlns:wpi="http://schemas.microsoft.com/office/word/2010/wordprocessingInk" xmlns:wne="http://schemas.microsoft.com/office/word/2006/wordml" xmlns:wps="http://schemas.microsoft.com/office/word/2010/wordprocessingShape" mc:Ignorable="w14 w15 w16se wp14">
+<w:footnotes xmlns:wpc="http://schemas.microsoft.com/office/word/2010/wordprocessingCanvas" xmlns:cx="http://schemas.microsoft.com/office/drawing/2014/chartex" xmlns:cx1="http://schemas.microsoft.com/office/drawing/2015/9/8/chartex" xmlns:mc="http://schemas.openxmlformats.org/markup-compatibility/2006" xmlns:o="urn:schemas-microsoft-com:office:office" xmlns:r="http://schemas.openxmlformats.org/officeDocument/2006/relationships" xmlns:m="http://schemas.openxmlformats.org/officeDocument/2006/math" xmlns:v="urn:schemas-microsoft-com:vml" xmlns:wp14="http://schemas.microsoft.com/office/word/2010/wordprocessingDrawing" xmlns:wp="http://schemas.openxmlformats.org/drawingml/2006/wordprocessingDrawing" xmlns:w10="urn:schemas-microsoft-com:office:word" xmlns:w="http://schemas.openxmlformats.org/wordprocessingml/2006/main" xmlns:w14="http://schemas.microsoft.com/office/word/2010/wordml" xmlns:w15="http://schemas.microsoft.com/office/word/2012/wordml" xmlns:w16se="http://schemas.microsoft.com/office/word/2015/wordml/symex" xmlns:wpg="http://schemas.microsoft.com/office/word/2010/wordprocessingGroup" xmlns:wpi="http://schemas.microsoft.com/office/word/2010/wordprocessingInk" xmlns:wne="http://schemas.microsoft.com/office/word/2006/wordml" xmlns:wps="http://schemas.microsoft.com/office/word/2010/wordprocessingShape" mc:Ignorable="w14 w15 w16se wp14">
   <w:footnote w:type="separator" w:id="-1">
     <w:p>
       <w:pPr>
@@ -8017,7 +8069,7 @@
 </file>
 
 <file path=word/header1.xml><?xml version="1.0" encoding="utf-8"?>
-<w:hdr xmlns:wpc="http://schemas.microsoft.com/office/word/2010/wordprocessingCanvas" xmlns:cx="http://schemas.microsoft.com/office/drawing/2014/chartex" xmlns:mc="http://schemas.openxmlformats.org/markup-compatibility/2006" xmlns:o="urn:schemas-microsoft-com:office:office" xmlns:r="http://schemas.openxmlformats.org/officeDocument/2006/relationships" xmlns:m="http://schemas.openxmlformats.org/officeDocument/2006/math" xmlns:v="urn:schemas-microsoft-com:vml" xmlns:wp14="http://schemas.microsoft.com/office/word/2010/wordprocessingDrawing" xmlns:wp="http://schemas.openxmlformats.org/drawingml/2006/wordprocessingDrawing" xmlns:w10="urn:schemas-microsoft-com:office:word" xmlns:w="http://schemas.openxmlformats.org/wordprocessingml/2006/main" xmlns:w14="http://schemas.microsoft.com/office/word/2010/wordml" xmlns:w15="http://schemas.microsoft.com/office/word/2012/wordml" xmlns:w16se="http://schemas.microsoft.com/office/word/2015/wordml/symex" xmlns:wpg="http://schemas.microsoft.com/office/word/2010/wordprocessingGroup" xmlns:wpi="http://schemas.microsoft.com/office/word/2010/wordprocessingInk" xmlns:wne="http://schemas.microsoft.com/office/word/2006/wordml" xmlns:wps="http://schemas.microsoft.com/office/word/2010/wordprocessingShape" mc:Ignorable="w14 w15 w16se wp14">
+<w:hdr xmlns:wpc="http://schemas.microsoft.com/office/word/2010/wordprocessingCanvas" xmlns:cx="http://schemas.microsoft.com/office/drawing/2014/chartex" xmlns:cx1="http://schemas.microsoft.com/office/drawing/2015/9/8/chartex" xmlns:mc="http://schemas.openxmlformats.org/markup-compatibility/2006" xmlns:o="urn:schemas-microsoft-com:office:office" xmlns:r="http://schemas.openxmlformats.org/officeDocument/2006/relationships" xmlns:m="http://schemas.openxmlformats.org/officeDocument/2006/math" xmlns:v="urn:schemas-microsoft-com:vml" xmlns:wp14="http://schemas.microsoft.com/office/word/2010/wordprocessingDrawing" xmlns:wp="http://schemas.openxmlformats.org/drawingml/2006/wordprocessingDrawing" xmlns:w10="urn:schemas-microsoft-com:office:word" xmlns:w="http://schemas.openxmlformats.org/wordprocessingml/2006/main" xmlns:w14="http://schemas.microsoft.com/office/word/2010/wordml" xmlns:w15="http://schemas.microsoft.com/office/word/2012/wordml" xmlns:w16se="http://schemas.microsoft.com/office/word/2015/wordml/symex" xmlns:wpg="http://schemas.microsoft.com/office/word/2010/wordprocessingGroup" xmlns:wpi="http://schemas.microsoft.com/office/word/2010/wordprocessingInk" xmlns:wne="http://schemas.microsoft.com/office/word/2006/wordml" xmlns:wps="http://schemas.microsoft.com/office/word/2010/wordprocessingShape" mc:Ignorable="w14 w15 w16se wp14">
   <w:p>
     <w:pPr>
       <w:pStyle w:val="Encabezado"/>
@@ -8161,7 +8213,7 @@
             </wp:anchor>
           </w:drawing>
         </mc:Choice>
-        <mc:Fallback xmlns:cx1="http://schemas.microsoft.com/office/drawing/2015/9/8/chartex">
+        <mc:Fallback>
           <w:pict>
             <v:rect w14:anchorId="3FEC259C" id="Rectángulo 6" o:spid="_x0000_s1035" style="position:absolute;margin-left:388.3pt;margin-top:-1.2pt;width:109.85pt;height:22.1pt;z-index:251659264;visibility:visible;mso-wrap-style:square;mso-width-percent:0;mso-height-percent:0;mso-wrap-distance-left:9pt;mso-wrap-distance-top:0;mso-wrap-distance-right:9pt;mso-wrap-distance-bottom:0;mso-position-horizontal:absolute;mso-position-horizontal-relative:text;mso-position-vertical:absolute;mso-position-vertical-relative:text;mso-width-percent:0;mso-height-percent:0;mso-width-relative:margin;mso-height-relative:margin;v-text-anchor:middle" o:gfxdata="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" fillcolor="#002060" stroked="f" strokeweight="1pt">
               <v:textbox>
@@ -8304,7 +8356,7 @@
 </file>
 
 <file path=word/numbering.xml><?xml version="1.0" encoding="utf-8"?>
-<w:numbering xmlns:wpc="http://schemas.microsoft.com/office/word/2010/wordprocessingCanvas" xmlns:cx="http://schemas.microsoft.com/office/drawing/2014/chartex" xmlns:mc="http://schemas.openxmlformats.org/markup-compatibility/2006" xmlns:o="urn:schemas-microsoft-com:office:office" xmlns:r="http://schemas.openxmlformats.org/officeDocument/2006/relationships" xmlns:m="http://schemas.openxmlformats.org/officeDocument/2006/math" xmlns:v="urn:schemas-microsoft-com:vml" xmlns:wp14="http://schemas.microsoft.com/office/word/2010/wordprocessingDrawing" xmlns:wp="http://schemas.openxmlformats.org/drawingml/2006/wordprocessingDrawing" xmlns:w10="urn:schemas-microsoft-com:office:word" xmlns:w="http://schemas.openxmlformats.org/wordprocessingml/2006/main" xmlns:w14="http://schemas.microsoft.com/office/word/2010/wordml" xmlns:w15="http://schemas.microsoft.com/office/word/2012/wordml" xmlns:w16se="http://schemas.microsoft.com/office/word/2015/wordml/symex" xmlns:wpg="http://schemas.microsoft.com/office/word/2010/wordprocessingGroup" xmlns:wpi="http://schemas.microsoft.com/office/word/2010/wordprocessingInk" xmlns:wne="http://schemas.microsoft.com/office/word/2006/wordml" xmlns:wps="http://schemas.microsoft.com/office/word/2010/wordprocessingShape" mc:Ignorable="w14 w15 w16se wp14">
+<w:numbering xmlns:wpc="http://schemas.microsoft.com/office/word/2010/wordprocessingCanvas" xmlns:cx="http://schemas.microsoft.com/office/drawing/2014/chartex" xmlns:cx1="http://schemas.microsoft.com/office/drawing/2015/9/8/chartex" xmlns:mc="http://schemas.openxmlformats.org/markup-compatibility/2006" xmlns:o="urn:schemas-microsoft-com:office:office" xmlns:r="http://schemas.openxmlformats.org/officeDocument/2006/relationships" xmlns:m="http://schemas.openxmlformats.org/officeDocument/2006/math" xmlns:v="urn:schemas-microsoft-com:vml" xmlns:wp14="http://schemas.microsoft.com/office/word/2010/wordprocessingDrawing" xmlns:wp="http://schemas.openxmlformats.org/drawingml/2006/wordprocessingDrawing" xmlns:w10="urn:schemas-microsoft-com:office:word" xmlns:w="http://schemas.openxmlformats.org/wordprocessingml/2006/main" xmlns:w14="http://schemas.microsoft.com/office/word/2010/wordml" xmlns:w15="http://schemas.microsoft.com/office/word/2012/wordml" xmlns:w16se="http://schemas.microsoft.com/office/word/2015/wordml/symex" xmlns:wpg="http://schemas.microsoft.com/office/word/2010/wordprocessingGroup" xmlns:wpi="http://schemas.microsoft.com/office/word/2010/wordprocessingInk" xmlns:wne="http://schemas.microsoft.com/office/word/2006/wordml" xmlns:wps="http://schemas.microsoft.com/office/word/2010/wordprocessingShape" mc:Ignorable="w14 w15 w16se wp14">
   <w:abstractNum w:abstractNumId="0" w15:restartNumberingAfterBreak="0">
     <w:nsid w:val="33767D3B"/>
     <w:multiLevelType w:val="multilevel"/>
@@ -8923,9 +8975,12 @@
 </file>
 
 <file path=word/people.xml><?xml version="1.0" encoding="utf-8"?>
-<w15:people xmlns:wpc="http://schemas.microsoft.com/office/word/2010/wordprocessingCanvas" xmlns:cx="http://schemas.microsoft.com/office/drawing/2014/chartex" xmlns:mc="http://schemas.openxmlformats.org/markup-compatibility/2006" xmlns:o="urn:schemas-microsoft-com:office:office" xmlns:r="http://schemas.openxmlformats.org/officeDocument/2006/relationships" xmlns:m="http://schemas.openxmlformats.org/officeDocument/2006/math" xmlns:v="urn:schemas-microsoft-com:vml" xmlns:wp14="http://schemas.microsoft.com/office/word/2010/wordprocessingDrawing" xmlns:wp="http://schemas.openxmlformats.org/drawingml/2006/wordprocessingDrawing" xmlns:w10="urn:schemas-microsoft-com:office:word" xmlns:w="http://schemas.openxmlformats.org/wordprocessingml/2006/main" xmlns:w14="http://schemas.microsoft.com/office/word/2010/wordml" xmlns:w15="http://schemas.microsoft.com/office/word/2012/wordml" xmlns:w16se="http://schemas.microsoft.com/office/word/2015/wordml/symex" xmlns:wpg="http://schemas.microsoft.com/office/word/2010/wordprocessingGroup" xmlns:wpi="http://schemas.microsoft.com/office/word/2010/wordprocessingInk" xmlns:wne="http://schemas.microsoft.com/office/word/2006/wordml" xmlns:wps="http://schemas.microsoft.com/office/word/2010/wordprocessingShape" mc:Ignorable="w14 w15 w16se wp14">
+<w15:people xmlns:wpc="http://schemas.microsoft.com/office/word/2010/wordprocessingCanvas" xmlns:cx="http://schemas.microsoft.com/office/drawing/2014/chartex" xmlns:cx1="http://schemas.microsoft.com/office/drawing/2015/9/8/chartex" xmlns:mc="http://schemas.openxmlformats.org/markup-compatibility/2006" xmlns:o="urn:schemas-microsoft-com:office:office" xmlns:r="http://schemas.openxmlformats.org/officeDocument/2006/relationships" xmlns:m="http://schemas.openxmlformats.org/officeDocument/2006/math" xmlns:v="urn:schemas-microsoft-com:vml" xmlns:wp14="http://schemas.microsoft.com/office/word/2010/wordprocessingDrawing" xmlns:wp="http://schemas.openxmlformats.org/drawingml/2006/wordprocessingDrawing" xmlns:w10="urn:schemas-microsoft-com:office:word" xmlns:w="http://schemas.openxmlformats.org/wordprocessingml/2006/main" xmlns:w14="http://schemas.microsoft.com/office/word/2010/wordml" xmlns:w15="http://schemas.microsoft.com/office/word/2012/wordml" xmlns:w16se="http://schemas.microsoft.com/office/word/2015/wordml/symex" xmlns:wpg="http://schemas.microsoft.com/office/word/2010/wordprocessingGroup" xmlns:wpi="http://schemas.microsoft.com/office/word/2010/wordprocessingInk" xmlns:wne="http://schemas.microsoft.com/office/word/2006/wordml" xmlns:wps="http://schemas.microsoft.com/office/word/2010/wordprocessingShape" mc:Ignorable="w14 w15 w16se wp14">
   <w15:person w15:author="INAP-QA">
     <w15:presenceInfo w15:providerId="Windows Live" w15:userId="9ae1c0a492cadcaf"/>
+  </w15:person>
+  <w15:person w15:author="Iris Lechuga">
+    <w15:presenceInfo w15:providerId="Windows Live" w15:userId="4937f096d36e0476"/>
   </w15:person>
 </w15:people>
 </file>
@@ -9951,7 +10006,7 @@
 </file>
 
 <file path=customXml/itemProps1.xml><?xml version="1.0" encoding="utf-8"?>
-<ds:datastoreItem xmlns:ds="http://schemas.openxmlformats.org/officeDocument/2006/customXml" ds:itemID="{3EED2944-B3AF-4009-BA97-CCB0466B227C}">
+<ds:datastoreItem xmlns:ds="http://schemas.openxmlformats.org/officeDocument/2006/customXml" ds:itemID="{717C908F-664C-4154-961A-B6A7E37D6DA1}">
   <ds:schemaRefs>
     <ds:schemaRef ds:uri="http://schemas.openxmlformats.org/officeDocument/2006/bibliography"/>
   </ds:schemaRefs>

</xml_diff>